<commit_message>
papers to be read
</commit_message>
<xml_diff>
--- a/Reports/Paper 1.docx
+++ b/Reports/Paper 1.docx
@@ -108,7 +108,6 @@
     <w:p>
       <w:pPr>
         <w:pStyle w:val="Heading1"/>
-        <w:jc w:val="both"/>
         <w:rPr>
           <w:sz w:val="32"/>
           <w:szCs w:val="32"/>
@@ -140,16 +139,22 @@
     </w:p>
     <w:p>
       <w:pPr>
-        <w:jc w:val="both"/>
-      </w:pPr>
-      <w:r>
+        <w:rPr>
+          <w:sz w:val="24"/>
+          <w:szCs w:val="24"/>
+        </w:rPr>
+      </w:pPr>
+      <w:r>
+        <w:rPr>
+          <w:sz w:val="24"/>
+          <w:szCs w:val="24"/>
+        </w:rPr>
         <w:t>Zheng, G., Horstmeyer, R. &amp; Yang, C. Wide-field, high-resolution Fourier ptychographic microscopy. Nature Photon 7, 739–745 (2013). https://doi.org/10.1038/nphoton.2013.187</w:t>
       </w:r>
     </w:p>
     <w:p>
       <w:pPr>
         <w:pStyle w:val="Heading1"/>
-        <w:jc w:val="both"/>
         <w:rPr>
           <w:sz w:val="32"/>
           <w:szCs w:val="32"/>
@@ -166,16 +171,12 @@
     <w:p>
       <w:pPr>
         <w:pStyle w:val="Heading2"/>
-        <w:jc w:val="both"/>
       </w:pPr>
       <w:r>
         <w:t>2.1. Paper Type</w:t>
       </w:r>
     </w:p>
     <w:p>
-      <w:pPr>
-        <w:jc w:val="both"/>
-      </w:pPr>
       <w:r>
         <w:t xml:space="preserve">New imaging technique based on Ptychography, Light-field Imaging, Phase retrieval, Structured Illumination, synthetic aperture </w:t>
       </w:r>
@@ -189,185 +190,71 @@
     <w:p>
       <w:pPr>
         <w:pStyle w:val="Heading2"/>
-        <w:jc w:val="both"/>
       </w:pPr>
       <w:r>
         <w:t>2.2. Problem Description</w:t>
       </w:r>
     </w:p>
     <w:p>
-      <w:pPr>
-        <w:jc w:val="both"/>
-      </w:pPr>
-      <w:r>
-        <w:t xml:space="preserve">Geometric aberrations of an optical setup limit its Field-of-view, large angle rays carrying sharp edges information are lost to these imperfections. </w:t>
-      </w:r>
-      <w:r>
-        <w:t xml:space="preserve">Mechanically optimising the setup would hamper the light throughput. </w:t>
-      </w:r>
-      <w:r>
-        <w:t>Increasing the space-bandwidth product is a persistent problem in biomedical studies: increasing degrees of freedom in space requires low NA system which has less bandwidth (spatial resolution) and if we go for high resolution with high NA system, we have narrow FOV.</w:t>
+      <w:r>
+        <w:t>An introduction or a summary in 2-4 lines stating the problem which the paper has attempted to address and solve.</w:t>
       </w:r>
     </w:p>
     <w:p>
       <w:pPr>
         <w:pStyle w:val="Heading2"/>
-        <w:jc w:val="both"/>
       </w:pPr>
       <w:r>
         <w:t>2.3. What is it?</w:t>
       </w:r>
     </w:p>
     <w:p>
-      <w:pPr>
-        <w:jc w:val="both"/>
-      </w:pPr>
-      <w:r>
-        <w:t>Fourier Ptychography is an iteration based computational advancement on the basic microscope setup to scale substantial value of SBP without increasing the complexity of the hardware design despite the trade-off between resolution and FOV.</w:t>
+      <w:r>
+        <w:t>Write about the new technology/ new study as to what is it? Brief introduction about the technology or the study.</w:t>
       </w:r>
     </w:p>
     <w:p>
       <w:pPr>
         <w:pStyle w:val="Heading2"/>
-        <w:jc w:val="both"/>
       </w:pPr>
       <w:r>
         <w:t>2.4. Study Design</w:t>
       </w:r>
     </w:p>
     <w:p>
-      <w:pPr>
-        <w:pStyle w:val="ListParagraph"/>
-        <w:numPr>
-          <w:ilvl w:val="0"/>
-          <w:numId w:val="5"/>
-        </w:numPr>
-        <w:jc w:val="both"/>
-      </w:pPr>
-      <w:r>
-        <w:rPr>
-          <w:b/>
-          <w:bCs/>
-        </w:rPr>
-        <w:t>Experimental Setup</w:t>
-      </w:r>
-      <w:r>
-        <w:t xml:space="preserve">- </w:t>
-      </w:r>
-      <w:r>
-        <w:t xml:space="preserve">LED array is used as an illumination source to achieve multi-angles illumination to generate low resolution images of a thin sample kept at the focal plane of our wide FOV low NA objective lens. This has been done to exploit Fourier Transform’s shifting property; each different angle illumination would correspond to shifted regions in the </w:t>
-      </w:r>
-      <w:r>
-        <w:t>Fourier</w:t>
-      </w:r>
-      <w:r>
-        <w:t xml:space="preserve"> space constrained by the </w:t>
-      </w:r>
-      <w:r>
-        <w:t>low pass filtering of the objective thus capturing large information in Fourier space cumulatively.</w:t>
-      </w:r>
-    </w:p>
-    <w:p>
-      <w:pPr>
-        <w:pStyle w:val="ListParagraph"/>
-        <w:numPr>
-          <w:ilvl w:val="0"/>
-          <w:numId w:val="5"/>
-        </w:numPr>
-        <w:jc w:val="both"/>
-      </w:pPr>
-      <w:r>
-        <w:rPr>
-          <w:b/>
-          <w:bCs/>
-        </w:rPr>
-        <w:t>Computational Setup</w:t>
-      </w:r>
-      <w:r>
-        <w:t xml:space="preserve">- </w:t>
-      </w:r>
-      <w:r>
-        <w:t xml:space="preserve">A high resolution </w:t>
-      </w:r>
-      <w:r>
-        <w:t xml:space="preserve">initial </w:t>
-      </w:r>
-      <w:r>
-        <w:t xml:space="preserve">guess </w:t>
-      </w:r>
-      <w:r>
-        <w:t xml:space="preserve">estimate is taken, and FT of this guess estimate creates our Fourier base. Now, a low pass subregion of the Fourier spectrum (corresponding to a particular direction of illumination) is selected and IFT to a low-resolution image; amplitude of which is replaced by the actual measured intensity for that illumination. </w:t>
-      </w:r>
-      <w:r>
-        <w:t xml:space="preserve">This is used to update our selected sub-region in the Fourier base. The process is repeated for multiple regions (angles of illumination) to get the </w:t>
-      </w:r>
-      <w:r>
-        <w:lastRenderedPageBreak/>
-        <w:t>consolidated Fourier data.</w:t>
-      </w:r>
-      <w:r>
-        <w:t xml:space="preserve"> Through IFT, we get the </w:t>
-      </w:r>
-      <w:r>
-        <w:t>full complex sample profile</w:t>
-      </w:r>
-      <w:r>
-        <w:t>.</w:t>
-      </w:r>
-      <w:r>
-        <w:t xml:space="preserve"> </w:t>
-      </w:r>
-      <w:r>
-        <w:t>Algorithm modifications to address digital wavefront correction is also discussed by introducing phase factor to account for the aberrations induced by the system. Defocusing of sample can be modelled by a phase propagating factor.</w:t>
+      <w:r>
+        <w:t>What protocol is followed in the paper to realise its objectives. (Example: What experiments are done for the study?) and the purpose of each step in the protocol (Example: What is the purpose of the experiments?)</w:t>
       </w:r>
     </w:p>
     <w:p>
       <w:pPr>
         <w:pStyle w:val="Heading2"/>
-        <w:jc w:val="both"/>
       </w:pPr>
       <w:r>
         <w:t>2.5. Results</w:t>
       </w:r>
     </w:p>
     <w:p>
-      <w:pPr>
-        <w:jc w:val="both"/>
-      </w:pPr>
-      <w:r>
-        <w:t>Non-interferometric intensity images</w:t>
-      </w:r>
-      <w:r>
-        <w:t xml:space="preserve"> were used to achieve synthetic NA set by the maximum angle between optical axis and outermost LED maintaining the FOV of our low NA objective. The SBP would be high pertaining to the space covered by the low NA system and spatial resolution influenced by NA of illumination.</w:t>
-      </w:r>
-      <w:r>
-        <w:t xml:space="preserve"> We get the complex profile of our sample and essentially phase information. </w:t>
+      <w:r>
+        <w:t>A short summary of the important results discussed and realised in the paper.</w:t>
       </w:r>
     </w:p>
     <w:p>
       <w:pPr>
         <w:pStyle w:val="Heading2"/>
-        <w:jc w:val="both"/>
       </w:pPr>
       <w:r>
         <w:t>2.6. Conclusion</w:t>
       </w:r>
     </w:p>
     <w:p>
-      <w:pPr>
-        <w:jc w:val="both"/>
-      </w:pPr>
-      <w:r>
-        <w:t xml:space="preserve">FPM as a technique is cost effective, simply and easy to integrate in the conventional microscope setups by using LED array as illumination source. It provides higher resolution wide field, high SBP images </w:t>
-      </w:r>
-      <w:r>
-        <w:t>by computational methods and without using interferometric complex setup or mechanical scanning which are highly prone to errors and hard to optimize.</w:t>
+      <w:r>
+        <w:t>A short description of the conclusion of the paper.</w:t>
       </w:r>
     </w:p>
     <w:p>
       <w:pPr>
         <w:pStyle w:val="Heading1"/>
-        <w:jc w:val="both"/>
         <w:rPr>
           <w:sz w:val="32"/>
           <w:szCs w:val="32"/>
@@ -383,7 +270,6 @@
     </w:p>
     <w:p>
       <w:pPr>
-        <w:jc w:val="both"/>
         <w:rPr>
           <w:sz w:val="24"/>
           <w:szCs w:val="24"/>
@@ -400,7 +286,6 @@
     <w:p>
       <w:pPr>
         <w:pStyle w:val="Heading1"/>
-        <w:jc w:val="both"/>
         <w:rPr>
           <w:sz w:val="32"/>
           <w:szCs w:val="32"/>
@@ -411,12 +296,12 @@
           <w:sz w:val="32"/>
           <w:szCs w:val="32"/>
         </w:rPr>
+        <w:lastRenderedPageBreak/>
         <w:t xml:space="preserve">4. Novelty </w:t>
       </w:r>
     </w:p>
     <w:p>
       <w:pPr>
-        <w:jc w:val="both"/>
         <w:rPr>
           <w:sz w:val="24"/>
           <w:szCs w:val="24"/>
@@ -427,34 +312,50 @@
           <w:sz w:val="24"/>
           <w:szCs w:val="24"/>
         </w:rPr>
-        <w:t>It lies in computationally addressing the</w:t>
+        <w:t>Mention the main novelty of the paper</w:t>
       </w:r>
       <w:r>
         <w:rPr>
           <w:sz w:val="24"/>
           <w:szCs w:val="24"/>
         </w:rPr>
-        <w:t xml:space="preserve"> problem of high throughput imaging in conventional microscopy (due to</w:t>
-      </w:r>
-      <w:r>
+        <w:t>.</w:t>
+      </w:r>
+    </w:p>
+    <w:p>
+      <w:pPr>
+        <w:pStyle w:val="Heading1"/>
+        <w:rPr>
+          <w:sz w:val="32"/>
+          <w:szCs w:val="32"/>
+        </w:rPr>
+      </w:pPr>
+      <w:r>
+        <w:rPr>
+          <w:sz w:val="32"/>
+          <w:szCs w:val="32"/>
+        </w:rPr>
+        <w:t>5. Limitations and Criticism</w:t>
+      </w:r>
+    </w:p>
+    <w:p>
+      <w:pPr>
         <w:rPr>
           <w:sz w:val="24"/>
           <w:szCs w:val="24"/>
         </w:rPr>
-        <w:t xml:space="preserve"> trade-off </w:t>
-      </w:r>
+      </w:pPr>
       <w:r>
         <w:rPr>
           <w:sz w:val="24"/>
           <w:szCs w:val="24"/>
         </w:rPr>
-        <w:t>between resolution and FOV of the physical optical system) and surpassing the limits set by this trade-off.</w:t>
+        <w:t>Understand and describe the shortcomings of the technology or study discussed in the paper.</w:t>
       </w:r>
     </w:p>
     <w:p>
       <w:pPr>
         <w:pStyle w:val="Heading1"/>
-        <w:jc w:val="both"/>
         <w:rPr>
           <w:sz w:val="32"/>
           <w:szCs w:val="32"/>
@@ -465,12 +366,11 @@
           <w:sz w:val="32"/>
           <w:szCs w:val="32"/>
         </w:rPr>
-        <w:t>5. Limitations and Criticism</w:t>
-      </w:r>
-    </w:p>
-    <w:p>
-      <w:pPr>
-        <w:jc w:val="both"/>
+        <w:t>6. Your final thoughts</w:t>
+      </w:r>
+    </w:p>
+    <w:p>
+      <w:pPr>
         <w:rPr>
           <w:sz w:val="24"/>
           <w:szCs w:val="24"/>
@@ -481,69 +381,30 @@
           <w:sz w:val="24"/>
           <w:szCs w:val="24"/>
         </w:rPr>
-        <w:t>Understand and describe the shortcomings of the technology or study discussed in the paper.</w:t>
-      </w:r>
-    </w:p>
-    <w:p>
-      <w:pPr>
-        <w:pStyle w:val="Heading1"/>
-        <w:jc w:val="both"/>
-        <w:rPr>
-          <w:sz w:val="32"/>
-          <w:szCs w:val="32"/>
-        </w:rPr>
-      </w:pPr>
-      <w:r>
-        <w:rPr>
-          <w:sz w:val="32"/>
-          <w:szCs w:val="32"/>
-        </w:rPr>
-        <w:t>6. Your final thoughts</w:t>
-      </w:r>
-    </w:p>
-    <w:p>
-      <w:pPr>
-        <w:jc w:val="both"/>
+        <w:t>Subjectively evaluate the paper and present your views as a summary here. (Example: The relevance of the paper in your research or anything you could have done differently to realise those objectives)</w:t>
+      </w:r>
+      <w:r>
         <w:rPr>
           <w:sz w:val="24"/>
           <w:szCs w:val="24"/>
         </w:rPr>
-      </w:pPr>
-      <w:r>
+        <w:t>.</w:t>
+      </w:r>
+    </w:p>
+    <w:p>
+      <w:pPr>
         <w:rPr>
           <w:sz w:val="24"/>
           <w:szCs w:val="24"/>
         </w:rPr>
-        <w:t>Subjectively evaluate the paper and present your views as a summary here. (Example: The relevance of the paper in your research or anything you could have done differently to realise those objectives)</w:t>
-      </w:r>
-      <w:r>
-        <w:rPr>
-          <w:sz w:val="24"/>
-          <w:szCs w:val="24"/>
-        </w:rPr>
-        <w:t>.</w:t>
-      </w:r>
-    </w:p>
-    <w:p>
-      <w:pPr>
-        <w:jc w:val="both"/>
-        <w:rPr>
-          <w:sz w:val="24"/>
-          <w:szCs w:val="24"/>
-        </w:rPr>
       </w:pPr>
     </w:p>
     <w:p>
       <w:pPr>
         <w:ind w:left="360"/>
-        <w:jc w:val="both"/>
-      </w:pPr>
-    </w:p>
-    <w:p>
-      <w:pPr>
-        <w:jc w:val="both"/>
-      </w:pPr>
-    </w:p>
+      </w:pPr>
+    </w:p>
+    <w:p/>
     <w:sectPr>
       <w:footerReference w:type="default" r:id="rId7"/>
       <w:pgSz w:w="11906" w:h="16838"/>
@@ -661,92 +522,6 @@
 <file path=word/numbering.xml><?xml version="1.0" encoding="utf-8"?>
 <w:numbering xmlns:wpc="http://schemas.microsoft.com/office/word/2010/wordprocessingCanvas" xmlns:cx="http://schemas.microsoft.com/office/drawing/2014/chartex" xmlns:cx1="http://schemas.microsoft.com/office/drawing/2015/9/8/chartex" xmlns:cx2="http://schemas.microsoft.com/office/drawing/2015/10/21/chartex" xmlns:cx3="http://schemas.microsoft.com/office/drawing/2016/5/9/chartex" xmlns:cx4="http://schemas.microsoft.com/office/drawing/2016/5/10/chartex" xmlns:cx5="http://schemas.microsoft.com/office/drawing/2016/5/11/chartex" xmlns:cx6="http://schemas.microsoft.com/office/drawing/2016/5/12/chartex" xmlns:cx7="http://schemas.microsoft.com/office/drawing/2016/5/13/chartex" xmlns:cx8="http://schemas.microsoft.com/office/drawing/2016/5/14/chartex" xmlns:mc="http://schemas.openxmlformats.org/markup-compatibility/2006" xmlns:aink="http://schemas.microsoft.com/office/drawing/2016/ink" xmlns:am3d="http://schemas.microsoft.com/office/drawing/2017/model3d" xmlns:o="urn:schemas-microsoft-com:office:office" xmlns:oel="http://schemas.microsoft.com/office/2019/extlst" xmlns:r="http://schemas.openxmlformats.org/officeDocument/2006/relationships" xmlns:m="http://schemas.openxmlformats.org/officeDocument/2006/math" xmlns:v="urn:schemas-microsoft-com:vml" xmlns:wp14="http://schemas.microsoft.com/office/word/2010/wordprocessingDrawing" xmlns:wp="http://schemas.openxmlformats.org/drawingml/2006/wordprocessingDrawing" xmlns:w10="urn:schemas-microsoft-com:office:word" xmlns:w="http://schemas.openxmlformats.org/wordprocessingml/2006/main" xmlns:w14="http://schemas.microsoft.com/office/word/2010/wordml" xmlns:w15="http://schemas.microsoft.com/office/word/2012/wordml" xmlns:w16cex="http://schemas.microsoft.com/office/word/2018/wordml/cex" xmlns:w16cid="http://schemas.microsoft.com/office/word/2016/wordml/cid" xmlns:w16="http://schemas.microsoft.com/office/word/2018/wordml" xmlns:w16du="http://schemas.microsoft.com/office/word/2023/wordml/word16du" xmlns:w16sdtdh="http://schemas.microsoft.com/office/word/2020/wordml/sdtdatahash" xmlns:w16sdtfl="http://schemas.microsoft.com/office/word/2024/wordml/sdtformatlock" xmlns:w16se="http://schemas.microsoft.com/office/word/2015/wordml/symex" xmlns:wpg="http://schemas.microsoft.com/office/word/2010/wordprocessingGroup" xmlns:wpi="http://schemas.microsoft.com/office/word/2010/wordprocessingInk" xmlns:wne="http://schemas.microsoft.com/office/word/2006/wordml" xmlns:wps="http://schemas.microsoft.com/office/word/2010/wordprocessingShape" mc:Ignorable="w14 w15 w16se w16cid w16 w16cex w16sdtdh w16sdtfl w16du wp14">
   <w:abstractNum w:abstractNumId="0" w15:restartNumberingAfterBreak="0">
-    <w:nsid w:val="2F520A74"/>
-    <w:multiLevelType w:val="hybridMultilevel"/>
-    <w:tmpl w:val="7DE8AB94"/>
-    <w:lvl w:ilvl="0" w:tplc="4009000F">
-      <w:start w:val="1"/>
-      <w:numFmt w:val="decimal"/>
-      <w:lvlText w:val="%1."/>
-      <w:lvlJc w:val="left"/>
-      <w:pPr>
-        <w:ind w:left="720" w:hanging="360"/>
-      </w:pPr>
-    </w:lvl>
-    <w:lvl w:ilvl="1" w:tplc="40090019" w:tentative="1">
-      <w:start w:val="1"/>
-      <w:numFmt w:val="lowerLetter"/>
-      <w:lvlText w:val="%2."/>
-      <w:lvlJc w:val="left"/>
-      <w:pPr>
-        <w:ind w:left="1440" w:hanging="360"/>
-      </w:pPr>
-    </w:lvl>
-    <w:lvl w:ilvl="2" w:tplc="4009001B" w:tentative="1">
-      <w:start w:val="1"/>
-      <w:numFmt w:val="lowerRoman"/>
-      <w:lvlText w:val="%3."/>
-      <w:lvlJc w:val="right"/>
-      <w:pPr>
-        <w:ind w:left="2160" w:hanging="180"/>
-      </w:pPr>
-    </w:lvl>
-    <w:lvl w:ilvl="3" w:tplc="4009000F" w:tentative="1">
-      <w:start w:val="1"/>
-      <w:numFmt w:val="decimal"/>
-      <w:lvlText w:val="%4."/>
-      <w:lvlJc w:val="left"/>
-      <w:pPr>
-        <w:ind w:left="2880" w:hanging="360"/>
-      </w:pPr>
-    </w:lvl>
-    <w:lvl w:ilvl="4" w:tplc="40090019" w:tentative="1">
-      <w:start w:val="1"/>
-      <w:numFmt w:val="lowerLetter"/>
-      <w:lvlText w:val="%5."/>
-      <w:lvlJc w:val="left"/>
-      <w:pPr>
-        <w:ind w:left="3600" w:hanging="360"/>
-      </w:pPr>
-    </w:lvl>
-    <w:lvl w:ilvl="5" w:tplc="4009001B" w:tentative="1">
-      <w:start w:val="1"/>
-      <w:numFmt w:val="lowerRoman"/>
-      <w:lvlText w:val="%6."/>
-      <w:lvlJc w:val="right"/>
-      <w:pPr>
-        <w:ind w:left="4320" w:hanging="180"/>
-      </w:pPr>
-    </w:lvl>
-    <w:lvl w:ilvl="6" w:tplc="4009000F" w:tentative="1">
-      <w:start w:val="1"/>
-      <w:numFmt w:val="decimal"/>
-      <w:lvlText w:val="%7."/>
-      <w:lvlJc w:val="left"/>
-      <w:pPr>
-        <w:ind w:left="5040" w:hanging="360"/>
-      </w:pPr>
-    </w:lvl>
-    <w:lvl w:ilvl="7" w:tplc="40090019" w:tentative="1">
-      <w:start w:val="1"/>
-      <w:numFmt w:val="lowerLetter"/>
-      <w:lvlText w:val="%8."/>
-      <w:lvlJc w:val="left"/>
-      <w:pPr>
-        <w:ind w:left="5760" w:hanging="360"/>
-      </w:pPr>
-    </w:lvl>
-    <w:lvl w:ilvl="8" w:tplc="4009001B" w:tentative="1">
-      <w:start w:val="1"/>
-      <w:numFmt w:val="lowerRoman"/>
-      <w:lvlText w:val="%9."/>
-      <w:lvlJc w:val="right"/>
-      <w:pPr>
-        <w:ind w:left="6480" w:hanging="180"/>
-      </w:pPr>
-    </w:lvl>
-  </w:abstractNum>
-  <w:abstractNum w:abstractNumId="1" w15:restartNumberingAfterBreak="0">
     <w:nsid w:val="3DE65355"/>
     <w:multiLevelType w:val="hybridMultilevel"/>
     <w:tmpl w:val="B658D1AC"/>
@@ -835,7 +610,7 @@
       </w:pPr>
     </w:lvl>
   </w:abstractNum>
-  <w:abstractNum w:abstractNumId="2" w15:restartNumberingAfterBreak="0">
+  <w:abstractNum w:abstractNumId="1" w15:restartNumberingAfterBreak="0">
     <w:nsid w:val="6BFC0266"/>
     <w:multiLevelType w:val="hybridMultilevel"/>
     <w:tmpl w:val="50867A8E"/>
@@ -924,7 +699,7 @@
       </w:pPr>
     </w:lvl>
   </w:abstractNum>
-  <w:abstractNum w:abstractNumId="3" w15:restartNumberingAfterBreak="0">
+  <w:abstractNum w:abstractNumId="2" w15:restartNumberingAfterBreak="0">
     <w:nsid w:val="7DD06881"/>
     <w:multiLevelType w:val="hybridMultilevel"/>
     <w:tmpl w:val="A3243042"/>
@@ -1013,7 +788,7 @@
       </w:pPr>
     </w:lvl>
   </w:abstractNum>
-  <w:abstractNum w:abstractNumId="4" w15:restartNumberingAfterBreak="0">
+  <w:abstractNum w:abstractNumId="3" w15:restartNumberingAfterBreak="0">
     <w:nsid w:val="7E794415"/>
     <w:multiLevelType w:val="hybridMultilevel"/>
     <w:tmpl w:val="5E0C7F6E"/>
@@ -1103,18 +878,15 @@
     </w:lvl>
   </w:abstractNum>
   <w:num w:numId="1" w16cid:durableId="210192280">
+    <w:abstractNumId w:val="2"/>
+  </w:num>
+  <w:num w:numId="2" w16cid:durableId="1207134679">
     <w:abstractNumId w:val="3"/>
   </w:num>
-  <w:num w:numId="2" w16cid:durableId="1207134679">
-    <w:abstractNumId w:val="4"/>
-  </w:num>
   <w:num w:numId="3" w16cid:durableId="1779181791">
-    <w:abstractNumId w:val="2"/>
+    <w:abstractNumId w:val="1"/>
   </w:num>
   <w:num w:numId="4" w16cid:durableId="407770061">
-    <w:abstractNumId w:val="1"/>
-  </w:num>
-  <w:num w:numId="5" w16cid:durableId="1885094199">
     <w:abstractNumId w:val="0"/>
   </w:num>
 </w:numbering>
@@ -1733,7 +1505,6 @@
   <w:style w:type="character" w:default="1" w:styleId="DefaultParagraphFont">
     <w:name w:val="Default Paragraph Font"/>
     <w:uiPriority w:val="1"/>
-    <w:semiHidden/>
     <w:unhideWhenUsed/>
   </w:style>
   <w:style w:type="table" w:default="1" w:styleId="TableNormal">

</xml_diff>